<commit_message>
Final documentation and adjust parameters
</commit_message>
<xml_diff>
--- a/Backup_Dokumentationen_Robin.docx
+++ b/Backup_Dokumentationen_Robin.docx
@@ -6927,7 +6927,7 @@
         </w:trPr>
         <w:tc>
           <w:tcPr>
-            <w:tcW w:w="706" w:type="dxa"/>
+            <w:tcW w:w="2445" w:type="dxa"/>
             <w:tcBorders>
               <w:top w:val="single" w:sz="8" w:space="0" w:color="auto"/>
               <w:left w:val="single" w:sz="8" w:space="0" w:color="auto"/>
@@ -6966,7 +6966,7 @@
         </w:tc>
         <w:tc>
           <w:tcPr>
-            <w:tcW w:w="1357" w:type="dxa"/>
+            <w:tcW w:w="1531" w:type="dxa"/>
             <w:tcBorders>
               <w:top w:val="single" w:sz="8" w:space="0" w:color="auto"/>
               <w:left w:val="nil"/>
@@ -7005,7 +7005,7 @@
         </w:tc>
         <w:tc>
           <w:tcPr>
-            <w:tcW w:w="757" w:type="dxa"/>
+            <w:tcW w:w="848" w:type="dxa"/>
             <w:tcBorders>
               <w:top w:val="single" w:sz="8" w:space="0" w:color="auto"/>
               <w:left w:val="nil"/>
@@ -7044,7 +7044,7 @@
         </w:tc>
         <w:tc>
           <w:tcPr>
-            <w:tcW w:w="1287" w:type="dxa"/>
+            <w:tcW w:w="1461" w:type="dxa"/>
             <w:tcBorders>
               <w:top w:val="single" w:sz="8" w:space="0" w:color="auto"/>
               <w:left w:val="nil"/>
@@ -7083,7 +7083,7 @@
         </w:tc>
         <w:tc>
           <w:tcPr>
-            <w:tcW w:w="1572" w:type="dxa"/>
+            <w:tcW w:w="1775" w:type="dxa"/>
             <w:tcBorders>
               <w:top w:val="single" w:sz="8" w:space="0" w:color="auto"/>
               <w:left w:val="nil"/>
@@ -7127,7 +7127,7 @@
         </w:trPr>
         <w:tc>
           <w:tcPr>
-            <w:tcW w:w="706" w:type="dxa"/>
+            <w:tcW w:w="2445" w:type="dxa"/>
             <w:tcBorders>
               <w:top w:val="single" w:sz="4" w:space="0" w:color="auto"/>
               <w:left w:val="single" w:sz="4" w:space="0" w:color="auto"/>
@@ -7141,43 +7141,31 @@
               <w:right w:w="108" w:type="dxa"/>
             </w:tcMar>
             <w:vAlign w:val="center"/>
-            <w:hideMark/>
-          </w:tcPr>
-          <w:p>
-            <w:pPr>
-              <w:spacing w:before="100" w:beforeAutospacing="1" w:after="100" w:afterAutospacing="1" w:line="240" w:lineRule="auto"/>
-              <w:rPr>
-                <w:rFonts w:ascii="MS Shell Dlg 2" w:eastAsia="Times New Roman" w:hAnsi="MS Shell Dlg 2" w:cs="Times New Roman"/>
-                <w:sz w:val="18"/>
-                <w:szCs w:val="18"/>
-              </w:rPr>
-            </w:pPr>
+          </w:tcPr>
+          <w:p>
+            <w:pPr>
+              <w:spacing w:before="100" w:beforeAutospacing="1" w:after="100" w:afterAutospacing="1" w:line="240" w:lineRule="auto"/>
+              <w:rPr>
+                <w:rFonts w:ascii="MS Shell Dlg 2" w:eastAsia="Times New Roman" w:hAnsi="MS Shell Dlg 2" w:cs="Times New Roman"/>
+                <w:sz w:val="18"/>
+                <w:szCs w:val="18"/>
+              </w:rPr>
+            </w:pPr>
+            <w:proofErr w:type="spellStart"/>
             <w:r>
               <w:rPr>
                 <w:rFonts w:ascii="MS Shell Dlg 2" w:hAnsi="MS Shell Dlg 2" w:cs="MS Shell Dlg 2"/>
                 <w:sz w:val="18"/>
-              </w:rPr>
-              <w:t>B</w:t>
-            </w:r>
-            <w:r>
-              <w:rPr>
-                <w:rFonts w:ascii="MS Shell Dlg 2" w:hAnsi="MS Shell Dlg 2" w:cs="MS Shell Dlg 2"/>
-                <w:sz w:val="18"/>
-              </w:rPr>
-              <w:t>ü</w:t>
-            </w:r>
-            <w:r>
-              <w:rPr>
-                <w:rFonts w:ascii="MS Shell Dlg 2" w:hAnsi="MS Shell Dlg 2" w:cs="MS Shell Dlg 2"/>
-                <w:sz w:val="18"/>
-              </w:rPr>
-              <w:t>rstenabfallspannung</w:t>
-            </w:r>
-          </w:p>
-        </w:tc>
-        <w:tc>
-          <w:tcPr>
-            <w:tcW w:w="1357" w:type="dxa"/>
+                <w:lang w:val="en-US"/>
+              </w:rPr>
+              <w:t>Ankerwiderstand</w:t>
+            </w:r>
+            <w:proofErr w:type="spellEnd"/>
+          </w:p>
+        </w:tc>
+        <w:tc>
+          <w:tcPr>
+            <w:tcW w:w="1531" w:type="dxa"/>
             <w:tcBorders>
               <w:top w:val="single" w:sz="4" w:space="0" w:color="auto"/>
               <w:left w:val="single" w:sz="4" w:space="0" w:color="auto"/>
@@ -7191,32 +7179,29 @@
               <w:right w:w="108" w:type="dxa"/>
             </w:tcMar>
             <w:vAlign w:val="center"/>
-            <w:hideMark/>
-          </w:tcPr>
-          <w:p>
-            <w:pPr>
-              <w:spacing w:before="100" w:beforeAutospacing="1" w:after="100" w:afterAutospacing="1" w:line="240" w:lineRule="auto"/>
-              <w:rPr>
-                <w:rFonts w:ascii="MS Shell Dlg 2" w:eastAsia="Times New Roman" w:hAnsi="MS Shell Dlg 2" w:cs="Times New Roman"/>
-                <w:sz w:val="18"/>
-                <w:szCs w:val="18"/>
-              </w:rPr>
-            </w:pPr>
-            <w:proofErr w:type="spellStart"/>
-            <w:r>
-              <w:rPr>
-                <w:rFonts w:ascii="MS Shell Dlg 2" w:eastAsia="Times New Roman" w:hAnsi="MS Shell Dlg 2" w:cs="Times New Roman"/>
-                <w:sz w:val="18"/>
-                <w:szCs w:val="18"/>
-              </w:rPr>
-              <w:t>Ub</w:t>
-            </w:r>
-            <w:proofErr w:type="spellEnd"/>
-          </w:p>
-        </w:tc>
-        <w:tc>
-          <w:tcPr>
-            <w:tcW w:w="757" w:type="dxa"/>
+          </w:tcPr>
+          <w:p>
+            <w:pPr>
+              <w:spacing w:before="100" w:beforeAutospacing="1" w:after="100" w:afterAutospacing="1" w:line="240" w:lineRule="auto"/>
+              <w:rPr>
+                <w:rFonts w:ascii="MS Shell Dlg 2" w:eastAsia="Times New Roman" w:hAnsi="MS Shell Dlg 2" w:cs="Times New Roman"/>
+                <w:sz w:val="18"/>
+                <w:szCs w:val="18"/>
+              </w:rPr>
+            </w:pPr>
+            <w:r>
+              <w:rPr>
+                <w:rFonts w:ascii="MS Shell Dlg 2" w:eastAsia="Times New Roman" w:hAnsi="MS Shell Dlg 2" w:cs="Times New Roman"/>
+                <w:sz w:val="18"/>
+                <w:szCs w:val="18"/>
+              </w:rPr>
+              <w:t>Ra</w:t>
+            </w:r>
+          </w:p>
+        </w:tc>
+        <w:tc>
+          <w:tcPr>
+            <w:tcW w:w="848" w:type="dxa"/>
             <w:tcBorders>
               <w:top w:val="single" w:sz="4" w:space="0" w:color="auto"/>
               <w:left w:val="single" w:sz="4" w:space="0" w:color="auto"/>
@@ -7230,30 +7215,29 @@
               <w:right w:w="108" w:type="dxa"/>
             </w:tcMar>
             <w:vAlign w:val="center"/>
-            <w:hideMark/>
-          </w:tcPr>
-          <w:p>
-            <w:pPr>
-              <w:spacing w:before="100" w:beforeAutospacing="1" w:after="100" w:afterAutospacing="1" w:line="240" w:lineRule="auto"/>
-              <w:rPr>
-                <w:rFonts w:ascii="MS Shell Dlg 2" w:eastAsia="Times New Roman" w:hAnsi="MS Shell Dlg 2" w:cs="Times New Roman"/>
-                <w:sz w:val="18"/>
-                <w:szCs w:val="18"/>
-              </w:rPr>
-            </w:pPr>
-            <w:r>
-              <w:rPr>
-                <w:rFonts w:ascii="MS Shell Dlg 2" w:eastAsia="Times New Roman" w:hAnsi="MS Shell Dlg 2" w:cs="Times New Roman"/>
-                <w:sz w:val="18"/>
-                <w:szCs w:val="18"/>
-              </w:rPr>
-              <w:t>V</w:t>
-            </w:r>
-          </w:p>
-        </w:tc>
-        <w:tc>
-          <w:tcPr>
-            <w:tcW w:w="1287" w:type="dxa"/>
+          </w:tcPr>
+          <w:p>
+            <w:pPr>
+              <w:spacing w:before="100" w:beforeAutospacing="1" w:after="100" w:afterAutospacing="1" w:line="240" w:lineRule="auto"/>
+              <w:rPr>
+                <w:rFonts w:ascii="MS Shell Dlg 2" w:eastAsia="Times New Roman" w:hAnsi="MS Shell Dlg 2" w:cs="Times New Roman"/>
+                <w:sz w:val="18"/>
+                <w:szCs w:val="18"/>
+              </w:rPr>
+            </w:pPr>
+            <w:r>
+              <w:rPr>
+                <w:rFonts w:ascii="MS Shell Dlg 2" w:eastAsia="Times New Roman" w:hAnsi="MS Shell Dlg 2" w:cs="MS Shell Dlg 2"/>
+                <w:sz w:val="18"/>
+                <w:szCs w:val="18"/>
+              </w:rPr>
+              <w:t>Ω</w:t>
+            </w:r>
+          </w:p>
+        </w:tc>
+        <w:tc>
+          <w:tcPr>
+            <w:tcW w:w="1461" w:type="dxa"/>
             <w:tcBorders>
               <w:top w:val="single" w:sz="4" w:space="0" w:color="auto"/>
               <w:left w:val="single" w:sz="4" w:space="0" w:color="auto"/>
@@ -7267,30 +7251,37 @@
               <w:right w:w="108" w:type="dxa"/>
             </w:tcMar>
             <w:vAlign w:val="center"/>
-            <w:hideMark/>
-          </w:tcPr>
-          <w:p>
-            <w:pPr>
-              <w:spacing w:before="100" w:beforeAutospacing="1" w:after="100" w:afterAutospacing="1" w:line="240" w:lineRule="auto"/>
-              <w:rPr>
-                <w:rFonts w:ascii="MS Shell Dlg 2" w:eastAsia="Times New Roman" w:hAnsi="MS Shell Dlg 2" w:cs="Times New Roman"/>
-                <w:sz w:val="18"/>
-                <w:szCs w:val="18"/>
-              </w:rPr>
-            </w:pPr>
-            <w:r>
-              <w:rPr>
-                <w:rFonts w:ascii="MS Shell Dlg 2" w:eastAsia="Times New Roman" w:hAnsi="MS Shell Dlg 2" w:cs="Times New Roman"/>
-                <w:sz w:val="18"/>
-                <w:szCs w:val="18"/>
-              </w:rPr>
-              <w:t>0 V</w:t>
-            </w:r>
-          </w:p>
-        </w:tc>
-        <w:tc>
-          <w:tcPr>
-            <w:tcW w:w="1572" w:type="dxa"/>
+          </w:tcPr>
+          <w:p>
+            <w:pPr>
+              <w:spacing w:before="100" w:beforeAutospacing="1" w:after="100" w:afterAutospacing="1" w:line="240" w:lineRule="auto"/>
+              <w:rPr>
+                <w:rFonts w:ascii="MS Shell Dlg 2" w:eastAsia="Times New Roman" w:hAnsi="MS Shell Dlg 2" w:cs="Times New Roman"/>
+                <w:sz w:val="18"/>
+                <w:szCs w:val="18"/>
+              </w:rPr>
+            </w:pPr>
+            <w:r>
+              <w:rPr>
+                <w:rFonts w:ascii="MS Shell Dlg 2" w:eastAsia="Times New Roman" w:hAnsi="MS Shell Dlg 2" w:cs="Times New Roman"/>
+                <w:sz w:val="18"/>
+                <w:szCs w:val="18"/>
+              </w:rPr>
+              <w:t xml:space="preserve">0.2 </w:t>
+            </w:r>
+            <w:r>
+              <w:rPr>
+                <w:rFonts w:ascii="MS Shell Dlg 2" w:eastAsia="Times New Roman" w:hAnsi="MS Shell Dlg 2" w:cs="MS Shell Dlg 2"/>
+                <w:sz w:val="18"/>
+                <w:szCs w:val="18"/>
+              </w:rPr>
+              <w:t>Ω</w:t>
+            </w:r>
+          </w:p>
+        </w:tc>
+        <w:tc>
+          <w:tcPr>
+            <w:tcW w:w="1775" w:type="dxa"/>
             <w:tcBorders>
               <w:top w:val="single" w:sz="4" w:space="0" w:color="auto"/>
               <w:left w:val="single" w:sz="4" w:space="0" w:color="auto"/>
@@ -7304,34 +7295,23 @@
               <w:right w:w="108" w:type="dxa"/>
             </w:tcMar>
             <w:vAlign w:val="center"/>
-            <w:hideMark/>
-          </w:tcPr>
-          <w:p>
-            <w:pPr>
-              <w:spacing w:before="100" w:beforeAutospacing="1" w:after="100" w:afterAutospacing="1" w:line="240" w:lineRule="auto"/>
-              <w:rPr>
-                <w:rFonts w:ascii="MS Shell Dlg 2" w:eastAsia="Times New Roman" w:hAnsi="MS Shell Dlg 2" w:cs="Times New Roman"/>
-                <w:sz w:val="18"/>
-                <w:szCs w:val="18"/>
-              </w:rPr>
-            </w:pPr>
-            <w:proofErr w:type="spellStart"/>
-            <w:r>
-              <w:rPr>
-                <w:rFonts w:ascii="MS Shell Dlg 2" w:eastAsia="Times New Roman" w:hAnsi="MS Shell Dlg 2" w:cs="Times New Roman"/>
-                <w:sz w:val="18"/>
-                <w:szCs w:val="18"/>
-              </w:rPr>
-              <w:t>Ub</w:t>
-            </w:r>
-            <w:proofErr w:type="spellEnd"/>
-            <w:r>
-              <w:rPr>
-                <w:rFonts w:ascii="MS Shell Dlg 2" w:eastAsia="Times New Roman" w:hAnsi="MS Shell Dlg 2" w:cs="Times New Roman"/>
-                <w:sz w:val="18"/>
-                <w:szCs w:val="18"/>
-              </w:rPr>
-              <w:t xml:space="preserve"> </w:t>
+          </w:tcPr>
+          <w:p>
+            <w:pPr>
+              <w:spacing w:before="100" w:beforeAutospacing="1" w:after="100" w:afterAutospacing="1" w:line="240" w:lineRule="auto"/>
+              <w:rPr>
+                <w:rFonts w:ascii="MS Shell Dlg 2" w:eastAsia="Times New Roman" w:hAnsi="MS Shell Dlg 2" w:cs="Times New Roman"/>
+                <w:sz w:val="18"/>
+                <w:szCs w:val="18"/>
+              </w:rPr>
+            </w:pPr>
+            <w:r>
+              <w:rPr>
+                <w:rFonts w:ascii="MS Shell Dlg 2" w:eastAsia="Times New Roman" w:hAnsi="MS Shell Dlg 2" w:cs="Times New Roman"/>
+                <w:sz w:val="18"/>
+                <w:szCs w:val="18"/>
+              </w:rPr>
+              <w:t xml:space="preserve">Ra </w:t>
             </w:r>
             <w:r>
               <w:rPr>
@@ -7340,16 +7320,15 @@
                 <w:sz w:val="18"/>
                 <w:szCs w:val="18"/>
               </w:rPr>
-              <w:t>≥</w:t>
-            </w:r>
-            <w:r>
-              <w:rPr>
-                <w:rFonts w:ascii="MS Shell Dlg 2" w:hAnsi="MS Shell Dlg 2"/>
-                <w:color w:val="000000"/>
-                <w:sz w:val="18"/>
-                <w:szCs w:val="18"/>
-              </w:rPr>
-              <w:t xml:space="preserve"> 0 V</w:t>
+              <w:t xml:space="preserve">≥ 0 </w:t>
+            </w:r>
+            <w:r>
+              <w:rPr>
+                <w:rFonts w:ascii="MS Shell Dlg 2" w:eastAsia="Times New Roman" w:hAnsi="MS Shell Dlg 2" w:cs="MS Shell Dlg 2"/>
+                <w:sz w:val="18"/>
+                <w:szCs w:val="18"/>
+              </w:rPr>
+              <w:t>Ω</w:t>
             </w:r>
           </w:p>
         </w:tc>
@@ -7360,7 +7339,7 @@
         </w:trPr>
         <w:tc>
           <w:tcPr>
-            <w:tcW w:w="706" w:type="dxa"/>
+            <w:tcW w:w="2445" w:type="dxa"/>
             <w:tcBorders>
               <w:top w:val="single" w:sz="4" w:space="0" w:color="auto"/>
               <w:left w:val="single" w:sz="4" w:space="0" w:color="auto"/>
@@ -7391,14 +7370,14 @@
                 <w:sz w:val="18"/>
                 <w:lang w:val="en-US"/>
               </w:rPr>
-              <w:t>Ankerwiderstand</w:t>
+              <w:t>Drehmomentkonstante</w:t>
             </w:r>
             <w:proofErr w:type="spellEnd"/>
           </w:p>
         </w:tc>
         <w:tc>
           <w:tcPr>
-            <w:tcW w:w="1357" w:type="dxa"/>
+            <w:tcW w:w="1531" w:type="dxa"/>
             <w:tcBorders>
               <w:top w:val="single" w:sz="4" w:space="0" w:color="auto"/>
               <w:left w:val="single" w:sz="4" w:space="0" w:color="auto"/>
@@ -7422,19 +7401,21 @@
                 <w:szCs w:val="18"/>
               </w:rPr>
             </w:pPr>
-            <w:r>
-              <w:rPr>
-                <w:rFonts w:ascii="MS Shell Dlg 2" w:eastAsia="Times New Roman" w:hAnsi="MS Shell Dlg 2" w:cs="Times New Roman"/>
-                <w:sz w:val="18"/>
-                <w:szCs w:val="18"/>
-              </w:rPr>
-              <w:t>Ra</w:t>
-            </w:r>
-          </w:p>
-        </w:tc>
-        <w:tc>
-          <w:tcPr>
-            <w:tcW w:w="757" w:type="dxa"/>
+            <w:proofErr w:type="spellStart"/>
+            <w:r>
+              <w:rPr>
+                <w:rFonts w:ascii="MS Shell Dlg 2" w:eastAsia="Times New Roman" w:hAnsi="MS Shell Dlg 2" w:cs="Times New Roman"/>
+                <w:sz w:val="18"/>
+                <w:szCs w:val="18"/>
+              </w:rPr>
+              <w:t>kt</w:t>
+            </w:r>
+            <w:proofErr w:type="spellEnd"/>
+          </w:p>
+        </w:tc>
+        <w:tc>
+          <w:tcPr>
+            <w:tcW w:w="848" w:type="dxa"/>
             <w:tcBorders>
               <w:top w:val="single" w:sz="4" w:space="0" w:color="auto"/>
               <w:left w:val="single" w:sz="4" w:space="0" w:color="auto"/>
@@ -7458,19 +7439,29 @@
                 <w:szCs w:val="18"/>
               </w:rPr>
             </w:pPr>
-            <w:r>
-              <w:rPr>
-                <w:rFonts w:ascii="MS Shell Dlg 2" w:eastAsia="Times New Roman" w:hAnsi="MS Shell Dlg 2" w:cs="MS Shell Dlg 2"/>
-                <w:sz w:val="18"/>
-                <w:szCs w:val="18"/>
-              </w:rPr>
-              <w:t>Ω</w:t>
-            </w:r>
-          </w:p>
-        </w:tc>
-        <w:tc>
-          <w:tcPr>
-            <w:tcW w:w="1287" w:type="dxa"/>
+            <w:proofErr w:type="spellStart"/>
+            <w:r>
+              <w:rPr>
+                <w:rFonts w:ascii="MS Shell Dlg 2" w:eastAsia="Times New Roman" w:hAnsi="MS Shell Dlg 2" w:cs="Times New Roman"/>
+                <w:sz w:val="18"/>
+                <w:szCs w:val="18"/>
+              </w:rPr>
+              <w:t>Nm</w:t>
+            </w:r>
+            <w:proofErr w:type="spellEnd"/>
+            <w:r>
+              <w:rPr>
+                <w:rFonts w:ascii="MS Shell Dlg 2" w:eastAsia="Times New Roman" w:hAnsi="MS Shell Dlg 2" w:cs="Times New Roman"/>
+                <w:sz w:val="18"/>
+                <w:szCs w:val="18"/>
+              </w:rPr>
+              <w:t>/A</w:t>
+            </w:r>
+          </w:p>
+        </w:tc>
+        <w:tc>
+          <w:tcPr>
+            <w:tcW w:w="1461" w:type="dxa"/>
             <w:tcBorders>
               <w:top w:val="single" w:sz="4" w:space="0" w:color="auto"/>
               <w:left w:val="single" w:sz="4" w:space="0" w:color="auto"/>
@@ -7500,21 +7491,31 @@
                 <w:sz w:val="18"/>
                 <w:szCs w:val="18"/>
               </w:rPr>
-              <w:t xml:space="preserve">0.2 </w:t>
-            </w:r>
-            <w:r>
-              <w:rPr>
-                <w:rFonts w:ascii="MS Shell Dlg 2" w:eastAsia="Times New Roman" w:hAnsi="MS Shell Dlg 2" w:cs="MS Shell Dlg 2"/>
-                <w:sz w:val="18"/>
-                <w:szCs w:val="18"/>
-              </w:rPr>
-              <w:t>Ω</w:t>
-            </w:r>
-          </w:p>
-        </w:tc>
-        <w:tc>
-          <w:tcPr>
-            <w:tcW w:w="1572" w:type="dxa"/>
+              <w:t xml:space="preserve">0.1 </w:t>
+            </w:r>
+            <w:proofErr w:type="spellStart"/>
+            <w:r>
+              <w:rPr>
+                <w:rFonts w:ascii="MS Shell Dlg 2" w:eastAsia="Times New Roman" w:hAnsi="MS Shell Dlg 2" w:cs="Times New Roman"/>
+                <w:sz w:val="18"/>
+                <w:szCs w:val="18"/>
+              </w:rPr>
+              <w:t>Nm</w:t>
+            </w:r>
+            <w:proofErr w:type="spellEnd"/>
+            <w:r>
+              <w:rPr>
+                <w:rFonts w:ascii="MS Shell Dlg 2" w:eastAsia="Times New Roman" w:hAnsi="MS Shell Dlg 2" w:cs="Times New Roman"/>
+                <w:sz w:val="18"/>
+                <w:szCs w:val="18"/>
+              </w:rPr>
+              <w:t>/A</w:t>
+            </w:r>
+          </w:p>
+        </w:tc>
+        <w:tc>
+          <w:tcPr>
+            <w:tcW w:w="1775" w:type="dxa"/>
             <w:tcBorders>
               <w:top w:val="single" w:sz="4" w:space="0" w:color="auto"/>
               <w:left w:val="single" w:sz="4" w:space="0" w:color="auto"/>
@@ -7538,14 +7539,7 @@
                 <w:szCs w:val="18"/>
               </w:rPr>
             </w:pPr>
-            <w:r>
-              <w:rPr>
-                <w:rFonts w:ascii="MS Shell Dlg 2" w:eastAsia="Times New Roman" w:hAnsi="MS Shell Dlg 2" w:cs="Times New Roman"/>
-                <w:sz w:val="18"/>
-                <w:szCs w:val="18"/>
-              </w:rPr>
-              <w:t xml:space="preserve">Ra </w:t>
-            </w:r>
+            <w:proofErr w:type="spellStart"/>
             <w:r>
               <w:rPr>
                 <w:rFonts w:ascii="MS Shell Dlg 2" w:hAnsi="MS Shell Dlg 2"/>
@@ -7553,8 +7547,9 @@
                 <w:sz w:val="18"/>
                 <w:szCs w:val="18"/>
               </w:rPr>
-              <w:t>≥ 0</w:t>
-            </w:r>
+              <w:t>kt</w:t>
+            </w:r>
+            <w:proofErr w:type="spellEnd"/>
             <w:r>
               <w:rPr>
                 <w:rFonts w:ascii="MS Shell Dlg 2" w:hAnsi="MS Shell Dlg 2"/>
@@ -7566,11 +7561,12 @@
             </w:r>
             <w:r>
               <w:rPr>
-                <w:rFonts w:ascii="MS Shell Dlg 2" w:eastAsia="Times New Roman" w:hAnsi="MS Shell Dlg 2" w:cs="MS Shell Dlg 2"/>
-                <w:sz w:val="18"/>
-                <w:szCs w:val="18"/>
-              </w:rPr>
-              <w:t>Ω</w:t>
+                <w:rFonts w:ascii="MS Shell Dlg 2" w:hAnsi="MS Shell Dlg 2"/>
+                <w:color w:val="000000"/>
+                <w:sz w:val="18"/>
+                <w:szCs w:val="18"/>
+              </w:rPr>
+              <w:t>≥ 0</w:t>
             </w:r>
           </w:p>
         </w:tc>
@@ -7581,7 +7577,7 @@
         </w:trPr>
         <w:tc>
           <w:tcPr>
-            <w:tcW w:w="706" w:type="dxa"/>
+            <w:tcW w:w="2445" w:type="dxa"/>
             <w:tcBorders>
               <w:top w:val="single" w:sz="4" w:space="0" w:color="auto"/>
               <w:left w:val="single" w:sz="4" w:space="0" w:color="auto"/>
@@ -7605,21 +7601,18 @@
                 <w:szCs w:val="18"/>
               </w:rPr>
             </w:pPr>
-            <w:proofErr w:type="spellStart"/>
             <w:r>
               <w:rPr>
                 <w:rFonts w:ascii="MS Shell Dlg 2" w:hAnsi="MS Shell Dlg 2" w:cs="MS Shell Dlg 2"/>
                 <w:sz w:val="18"/>
-                <w:lang w:val="en-US"/>
-              </w:rPr>
-              <w:t>Ankerinduktivitaet</w:t>
-            </w:r>
-            <w:proofErr w:type="spellEnd"/>
-          </w:p>
-        </w:tc>
-        <w:tc>
-          <w:tcPr>
-            <w:tcW w:w="1357" w:type="dxa"/>
+              </w:rPr>
+              <w:t>Reibungsverlustkonstante</w:t>
+            </w:r>
+          </w:p>
+        </w:tc>
+        <w:tc>
+          <w:tcPr>
+            <w:tcW w:w="1531" w:type="dxa"/>
             <w:tcBorders>
               <w:top w:val="single" w:sz="4" w:space="0" w:color="auto"/>
               <w:left w:val="single" w:sz="4" w:space="0" w:color="auto"/>
@@ -7649,13 +7642,13 @@
                 <w:sz w:val="18"/>
                 <w:szCs w:val="18"/>
               </w:rPr>
-              <w:t>La</w:t>
-            </w:r>
-          </w:p>
-        </w:tc>
-        <w:tc>
-          <w:tcPr>
-            <w:tcW w:w="757" w:type="dxa"/>
+              <w:t>cf</w:t>
+            </w:r>
+          </w:p>
+        </w:tc>
+        <w:tc>
+          <w:tcPr>
+            <w:tcW w:w="848" w:type="dxa"/>
             <w:tcBorders>
               <w:top w:val="single" w:sz="4" w:space="0" w:color="auto"/>
               <w:left w:val="single" w:sz="4" w:space="0" w:color="auto"/>
@@ -7679,19 +7672,21 @@
                 <w:szCs w:val="18"/>
               </w:rPr>
             </w:pPr>
-            <w:r>
-              <w:rPr>
-                <w:rFonts w:ascii="MS Shell Dlg 2" w:eastAsia="Times New Roman" w:hAnsi="MS Shell Dlg 2" w:cs="Times New Roman"/>
-                <w:sz w:val="18"/>
-                <w:szCs w:val="18"/>
-              </w:rPr>
-              <w:t>H</w:t>
-            </w:r>
-          </w:p>
-        </w:tc>
-        <w:tc>
-          <w:tcPr>
-            <w:tcW w:w="1287" w:type="dxa"/>
+            <w:proofErr w:type="spellStart"/>
+            <w:r>
+              <w:rPr>
+                <w:rFonts w:ascii="MS Shell Dlg 2" w:eastAsia="Times New Roman" w:hAnsi="MS Shell Dlg 2" w:cs="Times New Roman"/>
+                <w:sz w:val="18"/>
+                <w:szCs w:val="18"/>
+              </w:rPr>
+              <w:t>Nms</w:t>
+            </w:r>
+            <w:proofErr w:type="spellEnd"/>
+          </w:p>
+        </w:tc>
+        <w:tc>
+          <w:tcPr>
+            <w:tcW w:w="1461" w:type="dxa"/>
             <w:tcBorders>
               <w:top w:val="single" w:sz="4" w:space="0" w:color="auto"/>
               <w:left w:val="single" w:sz="4" w:space="0" w:color="auto"/>
@@ -7721,13 +7716,23 @@
                 <w:sz w:val="18"/>
                 <w:szCs w:val="18"/>
               </w:rPr>
-              <w:t>0 H</w:t>
-            </w:r>
-          </w:p>
-        </w:tc>
-        <w:tc>
-          <w:tcPr>
-            <w:tcW w:w="1572" w:type="dxa"/>
+              <w:t xml:space="preserve">0.0025 </w:t>
+            </w:r>
+            <w:proofErr w:type="spellStart"/>
+            <w:r>
+              <w:rPr>
+                <w:rFonts w:ascii="MS Shell Dlg 2" w:eastAsia="Times New Roman" w:hAnsi="MS Shell Dlg 2" w:cs="Times New Roman"/>
+                <w:sz w:val="18"/>
+                <w:szCs w:val="18"/>
+              </w:rPr>
+              <w:t>Nms</w:t>
+            </w:r>
+            <w:proofErr w:type="spellEnd"/>
+          </w:p>
+        </w:tc>
+        <w:tc>
+          <w:tcPr>
+            <w:tcW w:w="1775" w:type="dxa"/>
             <w:tcBorders>
               <w:top w:val="single" w:sz="4" w:space="0" w:color="auto"/>
               <w:left w:val="single" w:sz="4" w:space="0" w:color="auto"/>
@@ -7753,20 +7758,12 @@
             </w:pPr>
             <w:r>
               <w:rPr>
-                <w:rFonts w:ascii="MS Shell Dlg 2" w:eastAsia="Times New Roman" w:hAnsi="MS Shell Dlg 2" w:cs="Times New Roman"/>
-                <w:sz w:val="18"/>
-                <w:szCs w:val="18"/>
-              </w:rPr>
-              <w:t xml:space="preserve">La </w:t>
-            </w:r>
-            <w:r>
-              <w:rPr>
                 <w:rFonts w:ascii="MS Shell Dlg 2" w:hAnsi="MS Shell Dlg 2"/>
                 <w:color w:val="000000"/>
                 <w:sz w:val="18"/>
                 <w:szCs w:val="18"/>
               </w:rPr>
-              <w:t>≥ 0</w:t>
+              <w:t xml:space="preserve">cf </w:t>
             </w:r>
             <w:r>
               <w:rPr>
@@ -7775,7 +7772,7 @@
                 <w:sz w:val="18"/>
                 <w:szCs w:val="18"/>
               </w:rPr>
-              <w:t xml:space="preserve"> H</w:t>
+              <w:t>≥ 0</w:t>
             </w:r>
           </w:p>
         </w:tc>
@@ -7786,7 +7783,7 @@
         </w:trPr>
         <w:tc>
           <w:tcPr>
-            <w:tcW w:w="706" w:type="dxa"/>
+            <w:tcW w:w="2445" w:type="dxa"/>
             <w:tcBorders>
               <w:top w:val="single" w:sz="4" w:space="0" w:color="auto"/>
               <w:left w:val="single" w:sz="4" w:space="0" w:color="auto"/>
@@ -7817,14 +7814,14 @@
                 <w:sz w:val="18"/>
                 <w:lang w:val="en-US"/>
               </w:rPr>
-              <w:t>Drehmomentkonstante</w:t>
+              <w:t>Ventilationsverlustkonstante</w:t>
             </w:r>
             <w:proofErr w:type="spellEnd"/>
           </w:p>
         </w:tc>
         <w:tc>
           <w:tcPr>
-            <w:tcW w:w="1357" w:type="dxa"/>
+            <w:tcW w:w="1531" w:type="dxa"/>
             <w:tcBorders>
               <w:top w:val="single" w:sz="4" w:space="0" w:color="auto"/>
               <w:left w:val="single" w:sz="4" w:space="0" w:color="auto"/>
@@ -7848,21 +7845,19 @@
                 <w:szCs w:val="18"/>
               </w:rPr>
             </w:pPr>
-            <w:proofErr w:type="spellStart"/>
-            <w:r>
-              <w:rPr>
-                <w:rFonts w:ascii="MS Shell Dlg 2" w:eastAsia="Times New Roman" w:hAnsi="MS Shell Dlg 2" w:cs="Times New Roman"/>
-                <w:sz w:val="18"/>
-                <w:szCs w:val="18"/>
-              </w:rPr>
-              <w:t>kt</w:t>
-            </w:r>
-            <w:proofErr w:type="spellEnd"/>
-          </w:p>
-        </w:tc>
-        <w:tc>
-          <w:tcPr>
-            <w:tcW w:w="757" w:type="dxa"/>
+            <w:r>
+              <w:rPr>
+                <w:rFonts w:ascii="MS Shell Dlg 2" w:eastAsia="Times New Roman" w:hAnsi="MS Shell Dlg 2" w:cs="Times New Roman"/>
+                <w:sz w:val="18"/>
+                <w:szCs w:val="18"/>
+              </w:rPr>
+              <w:t>cv</w:t>
+            </w:r>
+          </w:p>
+        </w:tc>
+        <w:tc>
+          <w:tcPr>
+            <w:tcW w:w="848" w:type="dxa"/>
             <w:tcBorders>
               <w:top w:val="single" w:sz="4" w:space="0" w:color="auto"/>
               <w:left w:val="single" w:sz="4" w:space="0" w:color="auto"/>
@@ -7886,29 +7881,19 @@
                 <w:szCs w:val="18"/>
               </w:rPr>
             </w:pPr>
-            <w:proofErr w:type="spellStart"/>
-            <w:r>
-              <w:rPr>
-                <w:rFonts w:ascii="MS Shell Dlg 2" w:eastAsia="Times New Roman" w:hAnsi="MS Shell Dlg 2" w:cs="Times New Roman"/>
-                <w:sz w:val="18"/>
-                <w:szCs w:val="18"/>
-              </w:rPr>
-              <w:t>Nm</w:t>
-            </w:r>
-            <w:proofErr w:type="spellEnd"/>
-            <w:r>
-              <w:rPr>
-                <w:rFonts w:ascii="MS Shell Dlg 2" w:eastAsia="Times New Roman" w:hAnsi="MS Shell Dlg 2" w:cs="Times New Roman"/>
-                <w:sz w:val="18"/>
-                <w:szCs w:val="18"/>
-              </w:rPr>
-              <w:t>/A</w:t>
-            </w:r>
-          </w:p>
-        </w:tc>
-        <w:tc>
-          <w:tcPr>
-            <w:tcW w:w="1287" w:type="dxa"/>
+            <w:r>
+              <w:rPr>
+                <w:rFonts w:ascii="MS Shell Dlg 2" w:eastAsia="Times New Roman" w:hAnsi="MS Shell Dlg 2" w:cs="Times New Roman"/>
+                <w:sz w:val="18"/>
+                <w:szCs w:val="18"/>
+              </w:rPr>
+              <w:t>Nms²</w:t>
+            </w:r>
+          </w:p>
+        </w:tc>
+        <w:tc>
+          <w:tcPr>
+            <w:tcW w:w="1461" w:type="dxa"/>
             <w:tcBorders>
               <w:top w:val="single" w:sz="4" w:space="0" w:color="auto"/>
               <w:left w:val="single" w:sz="4" w:space="0" w:color="auto"/>
@@ -7938,31 +7923,13 @@
                 <w:sz w:val="18"/>
                 <w:szCs w:val="18"/>
               </w:rPr>
-              <w:t xml:space="preserve">0.1 </w:t>
-            </w:r>
-            <w:proofErr w:type="spellStart"/>
-            <w:r>
-              <w:rPr>
-                <w:rFonts w:ascii="MS Shell Dlg 2" w:eastAsia="Times New Roman" w:hAnsi="MS Shell Dlg 2" w:cs="Times New Roman"/>
-                <w:sz w:val="18"/>
-                <w:szCs w:val="18"/>
-              </w:rPr>
-              <w:t>Nm</w:t>
-            </w:r>
-            <w:proofErr w:type="spellEnd"/>
-            <w:r>
-              <w:rPr>
-                <w:rFonts w:ascii="MS Shell Dlg 2" w:eastAsia="Times New Roman" w:hAnsi="MS Shell Dlg 2" w:cs="Times New Roman"/>
-                <w:sz w:val="18"/>
-                <w:szCs w:val="18"/>
-              </w:rPr>
-              <w:t>/A</w:t>
-            </w:r>
-          </w:p>
-        </w:tc>
-        <w:tc>
-          <w:tcPr>
-            <w:tcW w:w="1572" w:type="dxa"/>
+              <w:t>0.000104 Nms²</w:t>
+            </w:r>
+          </w:p>
+        </w:tc>
+        <w:tc>
+          <w:tcPr>
+            <w:tcW w:w="1775" w:type="dxa"/>
             <w:tcBorders>
               <w:top w:val="single" w:sz="4" w:space="0" w:color="auto"/>
               <w:left w:val="single" w:sz="4" w:space="0" w:color="auto"/>
@@ -7986,7 +7953,6 @@
                 <w:szCs w:val="18"/>
               </w:rPr>
             </w:pPr>
-            <w:proofErr w:type="spellStart"/>
             <w:r>
               <w:rPr>
                 <w:rFonts w:ascii="MS Shell Dlg 2" w:hAnsi="MS Shell Dlg 2"/>
@@ -7994,17 +7960,7 @@
                 <w:sz w:val="18"/>
                 <w:szCs w:val="18"/>
               </w:rPr>
-              <w:t>kt</w:t>
-            </w:r>
-            <w:proofErr w:type="spellEnd"/>
-            <w:r>
-              <w:rPr>
-                <w:rFonts w:ascii="MS Shell Dlg 2" w:hAnsi="MS Shell Dlg 2"/>
-                <w:color w:val="000000"/>
-                <w:sz w:val="18"/>
-                <w:szCs w:val="18"/>
-              </w:rPr>
-              <w:t xml:space="preserve"> </w:t>
+              <w:t xml:space="preserve">cv </w:t>
             </w:r>
             <w:r>
               <w:rPr>
@@ -8024,7 +7980,7 @@
         </w:trPr>
         <w:tc>
           <w:tcPr>
-            <w:tcW w:w="706" w:type="dxa"/>
+            <w:tcW w:w="2445" w:type="dxa"/>
             <w:tcBorders>
               <w:top w:val="single" w:sz="4" w:space="0" w:color="auto"/>
               <w:left w:val="single" w:sz="4" w:space="0" w:color="auto"/>
@@ -8048,18 +8004,20 @@
                 <w:szCs w:val="18"/>
               </w:rPr>
             </w:pPr>
+            <w:proofErr w:type="spellStart"/>
             <w:r>
               <w:rPr>
                 <w:rFonts w:ascii="MS Shell Dlg 2" w:hAnsi="MS Shell Dlg 2" w:cs="MS Shell Dlg 2"/>
                 <w:sz w:val="18"/>
               </w:rPr>
-              <w:t>Reibungsverlustkonstante</w:t>
-            </w:r>
-          </w:p>
-        </w:tc>
-        <w:tc>
-          <w:tcPr>
-            <w:tcW w:w="1357" w:type="dxa"/>
+              <w:t>Massentraegheit</w:t>
+            </w:r>
+            <w:proofErr w:type="spellEnd"/>
+          </w:p>
+        </w:tc>
+        <w:tc>
+          <w:tcPr>
+            <w:tcW w:w="1531" w:type="dxa"/>
             <w:tcBorders>
               <w:top w:val="single" w:sz="4" w:space="0" w:color="auto"/>
               <w:left w:val="single" w:sz="4" w:space="0" w:color="auto"/>
@@ -8083,19 +8041,21 @@
                 <w:szCs w:val="18"/>
               </w:rPr>
             </w:pPr>
-            <w:r>
-              <w:rPr>
-                <w:rFonts w:ascii="MS Shell Dlg 2" w:eastAsia="Times New Roman" w:hAnsi="MS Shell Dlg 2" w:cs="Times New Roman"/>
-                <w:sz w:val="18"/>
-                <w:szCs w:val="18"/>
-              </w:rPr>
-              <w:t>cf</w:t>
-            </w:r>
-          </w:p>
-        </w:tc>
-        <w:tc>
-          <w:tcPr>
-            <w:tcW w:w="757" w:type="dxa"/>
+            <w:proofErr w:type="spellStart"/>
+            <w:r>
+              <w:rPr>
+                <w:rFonts w:ascii="MS Shell Dlg 2" w:eastAsia="Times New Roman" w:hAnsi="MS Shell Dlg 2" w:cs="Times New Roman"/>
+                <w:sz w:val="18"/>
+                <w:szCs w:val="18"/>
+              </w:rPr>
+              <w:t>Jtot</w:t>
+            </w:r>
+            <w:proofErr w:type="spellEnd"/>
+          </w:p>
+        </w:tc>
+        <w:tc>
+          <w:tcPr>
+            <w:tcW w:w="848" w:type="dxa"/>
             <w:tcBorders>
               <w:top w:val="single" w:sz="4" w:space="0" w:color="auto"/>
               <w:left w:val="single" w:sz="4" w:space="0" w:color="auto"/>
@@ -8119,21 +8079,19 @@
                 <w:szCs w:val="18"/>
               </w:rPr>
             </w:pPr>
-            <w:proofErr w:type="spellStart"/>
-            <w:r>
-              <w:rPr>
-                <w:rFonts w:ascii="MS Shell Dlg 2" w:eastAsia="Times New Roman" w:hAnsi="MS Shell Dlg 2" w:cs="Times New Roman"/>
-                <w:sz w:val="18"/>
-                <w:szCs w:val="18"/>
-              </w:rPr>
-              <w:t>Nms</w:t>
-            </w:r>
-            <w:proofErr w:type="spellEnd"/>
-          </w:p>
-        </w:tc>
-        <w:tc>
-          <w:tcPr>
-            <w:tcW w:w="1287" w:type="dxa"/>
+            <w:r>
+              <w:rPr>
+                <w:rFonts w:ascii="MS Shell Dlg 2" w:eastAsia="Times New Roman" w:hAnsi="MS Shell Dlg 2" w:cs="Times New Roman"/>
+                <w:sz w:val="18"/>
+                <w:szCs w:val="18"/>
+              </w:rPr>
+              <w:t>kgm²</w:t>
+            </w:r>
+          </w:p>
+        </w:tc>
+        <w:tc>
+          <w:tcPr>
+            <w:tcW w:w="1461" w:type="dxa"/>
             <w:tcBorders>
               <w:top w:val="single" w:sz="4" w:space="0" w:color="auto"/>
               <w:left w:val="single" w:sz="4" w:space="0" w:color="auto"/>
@@ -8163,418 +8121,13 @@
                 <w:sz w:val="18"/>
                 <w:szCs w:val="18"/>
               </w:rPr>
-              <w:t xml:space="preserve">0.0025 </w:t>
-            </w:r>
-            <w:proofErr w:type="spellStart"/>
-            <w:r>
-              <w:rPr>
-                <w:rFonts w:ascii="MS Shell Dlg 2" w:eastAsia="Times New Roman" w:hAnsi="MS Shell Dlg 2" w:cs="Times New Roman"/>
-                <w:sz w:val="18"/>
-                <w:szCs w:val="18"/>
-              </w:rPr>
-              <w:t>Nms</w:t>
-            </w:r>
-            <w:proofErr w:type="spellEnd"/>
-          </w:p>
-        </w:tc>
-        <w:tc>
-          <w:tcPr>
-            <w:tcW w:w="1572" w:type="dxa"/>
-            <w:tcBorders>
-              <w:top w:val="single" w:sz="4" w:space="0" w:color="auto"/>
-              <w:left w:val="single" w:sz="4" w:space="0" w:color="auto"/>
-              <w:bottom w:val="single" w:sz="4" w:space="0" w:color="auto"/>
-              <w:right w:val="single" w:sz="4" w:space="0" w:color="auto"/>
-            </w:tcBorders>
-            <w:tcMar>
-              <w:top w:w="0" w:type="dxa"/>
-              <w:left w:w="108" w:type="dxa"/>
-              <w:bottom w:w="0" w:type="dxa"/>
-              <w:right w:w="108" w:type="dxa"/>
-            </w:tcMar>
-            <w:vAlign w:val="center"/>
-          </w:tcPr>
-          <w:p>
-            <w:pPr>
-              <w:spacing w:before="100" w:beforeAutospacing="1" w:after="100" w:afterAutospacing="1" w:line="240" w:lineRule="auto"/>
-              <w:rPr>
-                <w:rFonts w:ascii="MS Shell Dlg 2" w:eastAsia="Times New Roman" w:hAnsi="MS Shell Dlg 2" w:cs="Times New Roman"/>
-                <w:sz w:val="18"/>
-                <w:szCs w:val="18"/>
-              </w:rPr>
-            </w:pPr>
-            <w:r>
-              <w:rPr>
-                <w:rFonts w:ascii="MS Shell Dlg 2" w:hAnsi="MS Shell Dlg 2"/>
-                <w:color w:val="000000"/>
-                <w:sz w:val="18"/>
-                <w:szCs w:val="18"/>
-              </w:rPr>
-              <w:t xml:space="preserve">cf </w:t>
-            </w:r>
-            <w:r>
-              <w:rPr>
-                <w:rFonts w:ascii="MS Shell Dlg 2" w:hAnsi="MS Shell Dlg 2"/>
-                <w:color w:val="000000"/>
-                <w:sz w:val="18"/>
-                <w:szCs w:val="18"/>
-              </w:rPr>
-              <w:t>≥ 0</w:t>
-            </w:r>
-          </w:p>
-        </w:tc>
-      </w:tr>
-      <w:tr>
-        <w:trPr>
-          <w:trHeight w:val="430"/>
-        </w:trPr>
-        <w:tc>
-          <w:tcPr>
-            <w:tcW w:w="706" w:type="dxa"/>
-            <w:tcBorders>
-              <w:top w:val="single" w:sz="4" w:space="0" w:color="auto"/>
-              <w:left w:val="single" w:sz="4" w:space="0" w:color="auto"/>
-              <w:bottom w:val="single" w:sz="4" w:space="0" w:color="auto"/>
-              <w:right w:val="single" w:sz="4" w:space="0" w:color="auto"/>
-            </w:tcBorders>
-            <w:tcMar>
-              <w:top w:w="0" w:type="dxa"/>
-              <w:left w:w="108" w:type="dxa"/>
-              <w:bottom w:w="0" w:type="dxa"/>
-              <w:right w:w="108" w:type="dxa"/>
-            </w:tcMar>
-            <w:vAlign w:val="center"/>
-          </w:tcPr>
-          <w:p>
-            <w:pPr>
-              <w:spacing w:before="100" w:beforeAutospacing="1" w:after="100" w:afterAutospacing="1" w:line="240" w:lineRule="auto"/>
-              <w:rPr>
-                <w:rFonts w:ascii="MS Shell Dlg 2" w:eastAsia="Times New Roman" w:hAnsi="MS Shell Dlg 2" w:cs="Times New Roman"/>
-                <w:sz w:val="18"/>
-                <w:szCs w:val="18"/>
-              </w:rPr>
-            </w:pPr>
-            <w:proofErr w:type="spellStart"/>
-            <w:r>
-              <w:rPr>
-                <w:rFonts w:ascii="MS Shell Dlg 2" w:hAnsi="MS Shell Dlg 2" w:cs="MS Shell Dlg 2"/>
-                <w:sz w:val="18"/>
-                <w:lang w:val="en-US"/>
-              </w:rPr>
-              <w:t>Ventilationsverlustkonstante</w:t>
-            </w:r>
-            <w:proofErr w:type="spellEnd"/>
-          </w:p>
-        </w:tc>
-        <w:tc>
-          <w:tcPr>
-            <w:tcW w:w="1357" w:type="dxa"/>
-            <w:tcBorders>
-              <w:top w:val="single" w:sz="4" w:space="0" w:color="auto"/>
-              <w:left w:val="single" w:sz="4" w:space="0" w:color="auto"/>
-              <w:bottom w:val="single" w:sz="4" w:space="0" w:color="auto"/>
-              <w:right w:val="single" w:sz="4" w:space="0" w:color="auto"/>
-            </w:tcBorders>
-            <w:tcMar>
-              <w:top w:w="0" w:type="dxa"/>
-              <w:left w:w="108" w:type="dxa"/>
-              <w:bottom w:w="0" w:type="dxa"/>
-              <w:right w:w="108" w:type="dxa"/>
-            </w:tcMar>
-            <w:vAlign w:val="center"/>
-          </w:tcPr>
-          <w:p>
-            <w:pPr>
-              <w:spacing w:before="100" w:beforeAutospacing="1" w:after="100" w:afterAutospacing="1" w:line="240" w:lineRule="auto"/>
-              <w:rPr>
-                <w:rFonts w:ascii="MS Shell Dlg 2" w:eastAsia="Times New Roman" w:hAnsi="MS Shell Dlg 2" w:cs="Times New Roman"/>
-                <w:sz w:val="18"/>
-                <w:szCs w:val="18"/>
-              </w:rPr>
-            </w:pPr>
-            <w:r>
-              <w:rPr>
-                <w:rFonts w:ascii="MS Shell Dlg 2" w:eastAsia="Times New Roman" w:hAnsi="MS Shell Dlg 2" w:cs="Times New Roman"/>
-                <w:sz w:val="18"/>
-                <w:szCs w:val="18"/>
-              </w:rPr>
-              <w:t>cv</w:t>
-            </w:r>
-          </w:p>
-        </w:tc>
-        <w:tc>
-          <w:tcPr>
-            <w:tcW w:w="757" w:type="dxa"/>
-            <w:tcBorders>
-              <w:top w:val="single" w:sz="4" w:space="0" w:color="auto"/>
-              <w:left w:val="single" w:sz="4" w:space="0" w:color="auto"/>
-              <w:bottom w:val="single" w:sz="4" w:space="0" w:color="auto"/>
-              <w:right w:val="single" w:sz="4" w:space="0" w:color="auto"/>
-            </w:tcBorders>
-            <w:tcMar>
-              <w:top w:w="0" w:type="dxa"/>
-              <w:left w:w="108" w:type="dxa"/>
-              <w:bottom w:w="0" w:type="dxa"/>
-              <w:right w:w="108" w:type="dxa"/>
-            </w:tcMar>
-            <w:vAlign w:val="center"/>
-          </w:tcPr>
-          <w:p>
-            <w:pPr>
-              <w:spacing w:before="100" w:beforeAutospacing="1" w:after="100" w:afterAutospacing="1" w:line="240" w:lineRule="auto"/>
-              <w:rPr>
-                <w:rFonts w:ascii="MS Shell Dlg 2" w:eastAsia="Times New Roman" w:hAnsi="MS Shell Dlg 2" w:cs="Times New Roman"/>
-                <w:sz w:val="18"/>
-                <w:szCs w:val="18"/>
-              </w:rPr>
-            </w:pPr>
-            <w:r>
-              <w:rPr>
-                <w:rFonts w:ascii="MS Shell Dlg 2" w:eastAsia="Times New Roman" w:hAnsi="MS Shell Dlg 2" w:cs="Times New Roman"/>
-                <w:sz w:val="18"/>
-                <w:szCs w:val="18"/>
-              </w:rPr>
-              <w:t>Nms²</w:t>
-            </w:r>
-          </w:p>
-        </w:tc>
-        <w:tc>
-          <w:tcPr>
-            <w:tcW w:w="1287" w:type="dxa"/>
-            <w:tcBorders>
-              <w:top w:val="single" w:sz="4" w:space="0" w:color="auto"/>
-              <w:left w:val="single" w:sz="4" w:space="0" w:color="auto"/>
-              <w:bottom w:val="single" w:sz="4" w:space="0" w:color="auto"/>
-              <w:right w:val="single" w:sz="4" w:space="0" w:color="auto"/>
-            </w:tcBorders>
-            <w:tcMar>
-              <w:top w:w="0" w:type="dxa"/>
-              <w:left w:w="108" w:type="dxa"/>
-              <w:bottom w:w="0" w:type="dxa"/>
-              <w:right w:w="108" w:type="dxa"/>
-            </w:tcMar>
-            <w:vAlign w:val="center"/>
-          </w:tcPr>
-          <w:p>
-            <w:pPr>
-              <w:spacing w:before="100" w:beforeAutospacing="1" w:after="100" w:afterAutospacing="1" w:line="240" w:lineRule="auto"/>
-              <w:rPr>
-                <w:rFonts w:ascii="MS Shell Dlg 2" w:eastAsia="Times New Roman" w:hAnsi="MS Shell Dlg 2" w:cs="Times New Roman"/>
-                <w:sz w:val="18"/>
-                <w:szCs w:val="18"/>
-              </w:rPr>
-            </w:pPr>
-            <w:r>
-              <w:rPr>
-                <w:rFonts w:ascii="MS Shell Dlg 2" w:eastAsia="Times New Roman" w:hAnsi="MS Shell Dlg 2" w:cs="Times New Roman"/>
-                <w:sz w:val="18"/>
-                <w:szCs w:val="18"/>
-              </w:rPr>
-              <w:t>0.000104 Nms²</w:t>
-            </w:r>
-          </w:p>
-        </w:tc>
-        <w:tc>
-          <w:tcPr>
-            <w:tcW w:w="1572" w:type="dxa"/>
-            <w:tcBorders>
-              <w:top w:val="single" w:sz="4" w:space="0" w:color="auto"/>
-              <w:left w:val="single" w:sz="4" w:space="0" w:color="auto"/>
-              <w:bottom w:val="single" w:sz="4" w:space="0" w:color="auto"/>
-              <w:right w:val="single" w:sz="4" w:space="0" w:color="auto"/>
-            </w:tcBorders>
-            <w:tcMar>
-              <w:top w:w="0" w:type="dxa"/>
-              <w:left w:w="108" w:type="dxa"/>
-              <w:bottom w:w="0" w:type="dxa"/>
-              <w:right w:w="108" w:type="dxa"/>
-            </w:tcMar>
-            <w:vAlign w:val="center"/>
-          </w:tcPr>
-          <w:p>
-            <w:pPr>
-              <w:spacing w:before="100" w:beforeAutospacing="1" w:after="100" w:afterAutospacing="1" w:line="240" w:lineRule="auto"/>
-              <w:rPr>
-                <w:rFonts w:ascii="MS Shell Dlg 2" w:eastAsia="Times New Roman" w:hAnsi="MS Shell Dlg 2" w:cs="Times New Roman"/>
-                <w:sz w:val="18"/>
-                <w:szCs w:val="18"/>
-              </w:rPr>
-            </w:pPr>
-            <w:r>
-              <w:rPr>
-                <w:rFonts w:ascii="MS Shell Dlg 2" w:hAnsi="MS Shell Dlg 2"/>
-                <w:color w:val="000000"/>
-                <w:sz w:val="18"/>
-                <w:szCs w:val="18"/>
-              </w:rPr>
-              <w:t xml:space="preserve">cv </w:t>
-            </w:r>
-            <w:r>
-              <w:rPr>
-                <w:rFonts w:ascii="MS Shell Dlg 2" w:hAnsi="MS Shell Dlg 2"/>
-                <w:color w:val="000000"/>
-                <w:sz w:val="18"/>
-                <w:szCs w:val="18"/>
-              </w:rPr>
-              <w:t>≥ 0</w:t>
-            </w:r>
-          </w:p>
-        </w:tc>
-      </w:tr>
-      <w:tr>
-        <w:trPr>
-          <w:trHeight w:val="430"/>
-        </w:trPr>
-        <w:tc>
-          <w:tcPr>
-            <w:tcW w:w="706" w:type="dxa"/>
-            <w:tcBorders>
-              <w:top w:val="single" w:sz="4" w:space="0" w:color="auto"/>
-              <w:left w:val="single" w:sz="4" w:space="0" w:color="auto"/>
-              <w:bottom w:val="single" w:sz="4" w:space="0" w:color="auto"/>
-              <w:right w:val="single" w:sz="4" w:space="0" w:color="auto"/>
-            </w:tcBorders>
-            <w:tcMar>
-              <w:top w:w="0" w:type="dxa"/>
-              <w:left w:w="108" w:type="dxa"/>
-              <w:bottom w:w="0" w:type="dxa"/>
-              <w:right w:w="108" w:type="dxa"/>
-            </w:tcMar>
-            <w:vAlign w:val="center"/>
-          </w:tcPr>
-          <w:p>
-            <w:pPr>
-              <w:spacing w:before="100" w:beforeAutospacing="1" w:after="100" w:afterAutospacing="1" w:line="240" w:lineRule="auto"/>
-              <w:rPr>
-                <w:rFonts w:ascii="MS Shell Dlg 2" w:eastAsia="Times New Roman" w:hAnsi="MS Shell Dlg 2" w:cs="Times New Roman"/>
-                <w:sz w:val="18"/>
-                <w:szCs w:val="18"/>
-              </w:rPr>
-            </w:pPr>
-            <w:proofErr w:type="spellStart"/>
-            <w:r>
-              <w:rPr>
-                <w:rFonts w:ascii="MS Shell Dlg 2" w:hAnsi="MS Shell Dlg 2" w:cs="MS Shell Dlg 2"/>
-                <w:sz w:val="18"/>
-              </w:rPr>
-              <w:t>Massentraegheit</w:t>
-            </w:r>
-            <w:proofErr w:type="spellEnd"/>
-          </w:p>
-        </w:tc>
-        <w:tc>
-          <w:tcPr>
-            <w:tcW w:w="1357" w:type="dxa"/>
-            <w:tcBorders>
-              <w:top w:val="single" w:sz="4" w:space="0" w:color="auto"/>
-              <w:left w:val="single" w:sz="4" w:space="0" w:color="auto"/>
-              <w:bottom w:val="single" w:sz="4" w:space="0" w:color="auto"/>
-              <w:right w:val="single" w:sz="4" w:space="0" w:color="auto"/>
-            </w:tcBorders>
-            <w:tcMar>
-              <w:top w:w="0" w:type="dxa"/>
-              <w:left w:w="108" w:type="dxa"/>
-              <w:bottom w:w="0" w:type="dxa"/>
-              <w:right w:w="108" w:type="dxa"/>
-            </w:tcMar>
-            <w:vAlign w:val="center"/>
-          </w:tcPr>
-          <w:p>
-            <w:pPr>
-              <w:spacing w:before="100" w:beforeAutospacing="1" w:after="100" w:afterAutospacing="1" w:line="240" w:lineRule="auto"/>
-              <w:rPr>
-                <w:rFonts w:ascii="MS Shell Dlg 2" w:eastAsia="Times New Roman" w:hAnsi="MS Shell Dlg 2" w:cs="Times New Roman"/>
-                <w:sz w:val="18"/>
-                <w:szCs w:val="18"/>
-              </w:rPr>
-            </w:pPr>
-            <w:proofErr w:type="spellStart"/>
-            <w:r>
-              <w:rPr>
-                <w:rFonts w:ascii="MS Shell Dlg 2" w:eastAsia="Times New Roman" w:hAnsi="MS Shell Dlg 2" w:cs="Times New Roman"/>
-                <w:sz w:val="18"/>
-                <w:szCs w:val="18"/>
-              </w:rPr>
-              <w:t>Jtot</w:t>
-            </w:r>
-            <w:proofErr w:type="spellEnd"/>
-          </w:p>
-        </w:tc>
-        <w:tc>
-          <w:tcPr>
-            <w:tcW w:w="757" w:type="dxa"/>
-            <w:tcBorders>
-              <w:top w:val="single" w:sz="4" w:space="0" w:color="auto"/>
-              <w:left w:val="single" w:sz="4" w:space="0" w:color="auto"/>
-              <w:bottom w:val="single" w:sz="4" w:space="0" w:color="auto"/>
-              <w:right w:val="single" w:sz="4" w:space="0" w:color="auto"/>
-            </w:tcBorders>
-            <w:tcMar>
-              <w:top w:w="0" w:type="dxa"/>
-              <w:left w:w="108" w:type="dxa"/>
-              <w:bottom w:w="0" w:type="dxa"/>
-              <w:right w:w="108" w:type="dxa"/>
-            </w:tcMar>
-            <w:vAlign w:val="center"/>
-          </w:tcPr>
-          <w:p>
-            <w:pPr>
-              <w:spacing w:before="100" w:beforeAutospacing="1" w:after="100" w:afterAutospacing="1" w:line="240" w:lineRule="auto"/>
-              <w:rPr>
-                <w:rFonts w:ascii="MS Shell Dlg 2" w:eastAsia="Times New Roman" w:hAnsi="MS Shell Dlg 2" w:cs="Times New Roman"/>
-                <w:sz w:val="18"/>
-                <w:szCs w:val="18"/>
-              </w:rPr>
-            </w:pPr>
-            <w:r>
-              <w:rPr>
-                <w:rFonts w:ascii="MS Shell Dlg 2" w:eastAsia="Times New Roman" w:hAnsi="MS Shell Dlg 2" w:cs="Times New Roman"/>
-                <w:sz w:val="18"/>
-                <w:szCs w:val="18"/>
-              </w:rPr>
-              <w:t>kgm²</w:t>
-            </w:r>
-          </w:p>
-        </w:tc>
-        <w:tc>
-          <w:tcPr>
-            <w:tcW w:w="1287" w:type="dxa"/>
-            <w:tcBorders>
-              <w:top w:val="single" w:sz="4" w:space="0" w:color="auto"/>
-              <w:left w:val="single" w:sz="4" w:space="0" w:color="auto"/>
-              <w:bottom w:val="single" w:sz="4" w:space="0" w:color="auto"/>
-              <w:right w:val="single" w:sz="4" w:space="0" w:color="auto"/>
-            </w:tcBorders>
-            <w:tcMar>
-              <w:top w:w="0" w:type="dxa"/>
-              <w:left w:w="108" w:type="dxa"/>
-              <w:bottom w:w="0" w:type="dxa"/>
-              <w:right w:w="108" w:type="dxa"/>
-            </w:tcMar>
-            <w:vAlign w:val="center"/>
-          </w:tcPr>
-          <w:p>
-            <w:pPr>
-              <w:spacing w:before="100" w:beforeAutospacing="1" w:after="100" w:afterAutospacing="1" w:line="240" w:lineRule="auto"/>
-              <w:rPr>
-                <w:rFonts w:ascii="MS Shell Dlg 2" w:eastAsia="Times New Roman" w:hAnsi="MS Shell Dlg 2" w:cs="Times New Roman"/>
-                <w:sz w:val="18"/>
-                <w:szCs w:val="18"/>
-              </w:rPr>
-            </w:pPr>
-            <w:r>
-              <w:rPr>
-                <w:rFonts w:ascii="MS Shell Dlg 2" w:eastAsia="Times New Roman" w:hAnsi="MS Shell Dlg 2" w:cs="Times New Roman"/>
-                <w:sz w:val="18"/>
-                <w:szCs w:val="18"/>
-              </w:rPr>
               <w:t>0.005 kgm²</w:t>
             </w:r>
           </w:p>
         </w:tc>
         <w:tc>
           <w:tcPr>
-            <w:tcW w:w="1572" w:type="dxa"/>
+            <w:tcW w:w="1775" w:type="dxa"/>
             <w:tcBorders>
               <w:top w:val="single" w:sz="4" w:space="0" w:color="auto"/>
               <w:left w:val="single" w:sz="4" w:space="0" w:color="auto"/>
@@ -9587,7 +9140,6 @@
         <w:rPr>
           <w:rFonts w:ascii="MS Shell Dlg 2" w:hAnsi="MS Shell Dlg 2" w:cs="MS Shell Dlg 2"/>
           <w:sz w:val="18"/>
-          <w:lang w:val="en-US"/>
         </w:rPr>
       </w:pPr>
       <w:proofErr w:type="spellStart"/>
@@ -9796,48 +9348,48 @@
           <w:sz w:val="18"/>
           <w:u w:val="single"/>
         </w:rPr>
+        <w:t>Beschreibung:</w:t>
+      </w:r>
+    </w:p>
+    <w:p>
+      <w:pPr>
+        <w:spacing w:after="0" w:line="240" w:lineRule="auto"/>
+        <w:rPr>
+          <w:rFonts w:ascii="MS Shell Dlg 2" w:hAnsi="MS Shell Dlg 2" w:cs="MS Shell Dlg 2"/>
+          <w:sz w:val="18"/>
+        </w:rPr>
+      </w:pPr>
+    </w:p>
+    <w:p>
+      <w:pPr>
+        <w:spacing w:after="0" w:line="240" w:lineRule="auto"/>
+        <w:rPr>
+          <w:rFonts w:ascii="MS Shell Dlg 2" w:hAnsi="MS Shell Dlg 2" w:cs="MS Shell Dlg 2"/>
+          <w:sz w:val="18"/>
+        </w:rPr>
+      </w:pPr>
+      <w:r>
+        <w:rPr>
+          <w:rFonts w:ascii="MS Shell Dlg 2" w:hAnsi="MS Shell Dlg 2" w:cs="MS Shell Dlg 2"/>
+          <w:sz w:val="18"/>
+        </w:rPr>
+        <w:t>Dieses Modell beschreibt eine Spannungsquelle, welche zeitbasiert drei verschiedene Spannungslevel ausgeben kann.</w:t>
+      </w:r>
+    </w:p>
+    <w:p>
+      <w:pPr>
+        <w:spacing w:after="0" w:line="240" w:lineRule="auto"/>
+        <w:rPr>
+          <w:rFonts w:ascii="MS Shell Dlg 2" w:hAnsi="MS Shell Dlg 2" w:cs="MS Shell Dlg 2"/>
+          <w:sz w:val="18"/>
+        </w:rPr>
+      </w:pPr>
+      <w:r>
+        <w:rPr>
+          <w:rFonts w:ascii="MS Shell Dlg 2" w:hAnsi="MS Shell Dlg 2" w:cs="MS Shell Dlg 2"/>
+          <w:sz w:val="18"/>
+        </w:rPr>
         <w:lastRenderedPageBreak/>
-        <w:t>Beschreibung:</w:t>
-      </w:r>
-    </w:p>
-    <w:p>
-      <w:pPr>
-        <w:spacing w:after="0" w:line="240" w:lineRule="auto"/>
-        <w:rPr>
-          <w:rFonts w:ascii="MS Shell Dlg 2" w:hAnsi="MS Shell Dlg 2" w:cs="MS Shell Dlg 2"/>
-          <w:sz w:val="18"/>
-        </w:rPr>
-      </w:pPr>
-    </w:p>
-    <w:p>
-      <w:pPr>
-        <w:spacing w:after="0" w:line="240" w:lineRule="auto"/>
-        <w:rPr>
-          <w:rFonts w:ascii="MS Shell Dlg 2" w:hAnsi="MS Shell Dlg 2" w:cs="MS Shell Dlg 2"/>
-          <w:sz w:val="18"/>
-        </w:rPr>
-      </w:pPr>
-      <w:r>
-        <w:rPr>
-          <w:rFonts w:ascii="MS Shell Dlg 2" w:hAnsi="MS Shell Dlg 2" w:cs="MS Shell Dlg 2"/>
-          <w:sz w:val="18"/>
-        </w:rPr>
-        <w:t>Dieses Modell beschreibt eine Spannungsquelle, welche zeitbasiert drei verschiedene Spannungslevel ausgeben kann.</w:t>
-      </w:r>
-    </w:p>
-    <w:p>
-      <w:pPr>
-        <w:spacing w:after="0" w:line="240" w:lineRule="auto"/>
-        <w:rPr>
-          <w:rFonts w:ascii="MS Shell Dlg 2" w:hAnsi="MS Shell Dlg 2" w:cs="MS Shell Dlg 2"/>
-          <w:sz w:val="18"/>
-        </w:rPr>
-      </w:pPr>
-      <w:r>
-        <w:rPr>
-          <w:rFonts w:ascii="MS Shell Dlg 2" w:hAnsi="MS Shell Dlg 2" w:cs="MS Shell Dlg 2"/>
-          <w:sz w:val="18"/>
-        </w:rPr>
         <w:t>Um dieses Verhalten zu steuern, werden 3 Spannungsparameter und 2 Zeitparameter angegeben. Über die drei Spannungsparameter U1, U2 und U3 werden die einzelnen Spannungsniveaus festgelegt. Über die Zeitparameter T1 und T2 werden die Umschaltzeitpunkte von U1 auf U2 bzw. von U2 auf U3 definiert.</w:t>
       </w:r>
     </w:p>
@@ -9941,7 +9493,7 @@
       <w:pPr>
         <w:spacing w:after="0" w:line="240" w:lineRule="auto"/>
         <w:rPr>
-          <w:rFonts w:ascii="MS Shell Dlg 2" w:hAnsi="MS Shell Dlg 2" w:cs="MS Shell Dlg 2" w:hint="eastAsia"/>
+          <w:rFonts w:ascii="MS Shell Dlg 2" w:hAnsi="MS Shell Dlg 2" w:cs="MS Shell Dlg 2"/>
           <w:sz w:val="18"/>
         </w:rPr>
       </w:pPr>
@@ -10405,15 +9957,7 @@
                 <w:sz w:val="18"/>
                 <w:szCs w:val="18"/>
               </w:rPr>
-              <w:t>U</w:t>
-            </w:r>
-            <w:r>
-              <w:rPr>
-                <w:rFonts w:ascii="MS Shell Dlg 2" w:eastAsia="Times New Roman" w:hAnsi="MS Shell Dlg 2" w:cs="Times New Roman"/>
-                <w:sz w:val="18"/>
-                <w:szCs w:val="18"/>
-              </w:rPr>
-              <w:t>1</w:t>
+              <w:t>U1</w:t>
             </w:r>
           </w:p>
         </w:tc>
@@ -10856,15 +10400,7 @@
                 <w:sz w:val="18"/>
                 <w:szCs w:val="18"/>
               </w:rPr>
-              <w:t xml:space="preserve">0 </w:t>
-            </w:r>
-            <w:r>
-              <w:rPr>
-                <w:rFonts w:ascii="MS Shell Dlg 2" w:eastAsia="Times New Roman" w:hAnsi="MS Shell Dlg 2" w:cs="Times New Roman"/>
-                <w:sz w:val="18"/>
-                <w:szCs w:val="18"/>
-              </w:rPr>
-              <w:t>V</w:t>
+              <w:t>0 V</w:t>
             </w:r>
           </w:p>
         </w:tc>
@@ -11048,15 +10584,7 @@
                 <w:sz w:val="18"/>
                 <w:szCs w:val="18"/>
               </w:rPr>
-              <w:t xml:space="preserve">1 </w:t>
-            </w:r>
-            <w:r>
-              <w:rPr>
-                <w:rFonts w:ascii="MS Shell Dlg 2" w:eastAsia="Times New Roman" w:hAnsi="MS Shell Dlg 2" w:cs="Times New Roman"/>
-                <w:sz w:val="18"/>
-                <w:szCs w:val="18"/>
-              </w:rPr>
-              <w:t>s</w:t>
+              <w:t>1 s</w:t>
             </w:r>
           </w:p>
         </w:tc>
@@ -12058,6 +11586,7 @@
           <w:szCs w:val="18"/>
           <w:u w:val="single"/>
         </w:rPr>
+        <w:lastRenderedPageBreak/>
         <w:t>Beschreibung:</w:t>
       </w:r>
     </w:p>
@@ -12684,14 +12213,7 @@
           <w:rFonts w:ascii="MS Shell Dlg 2" w:hAnsi="MS Shell Dlg 2" w:cs="MS Shell Dlg 2"/>
           <w:sz w:val="18"/>
         </w:rPr>
-        <w:t>Spannung_Strom</w:t>
-      </w:r>
-      <w:r>
-        <w:rPr>
-          <w:rFonts w:ascii="MS Shell Dlg 2" w:hAnsi="MS Shell Dlg 2" w:cs="MS Shell Dlg 2"/>
-          <w:sz w:val="18"/>
-        </w:rPr>
-        <w:t>_Connector</w:t>
+        <w:t>Spannung_Strom_Connector</w:t>
       </w:r>
       <w:proofErr w:type="spellEnd"/>
     </w:p>
@@ -12751,25 +12273,7 @@
           <w:sz w:val="18"/>
           <w:szCs w:val="18"/>
         </w:rPr>
-        <w:t>als Potenzialgröße</w:t>
-      </w:r>
-      <w:r>
-        <w:rPr>
-          <w:rFonts w:ascii="MS Shell Dlg 2" w:eastAsia="Times New Roman" w:hAnsi="MS Shell Dlg 2" w:cs="MS Shell Dlg 2"/>
-          <w:color w:val="000000"/>
-          <w:sz w:val="18"/>
-          <w:szCs w:val="18"/>
-        </w:rPr>
-        <w:t xml:space="preserve"> </w:t>
-      </w:r>
-      <w:r>
-        <w:rPr>
-          <w:rFonts w:ascii="MS Shell Dlg 2" w:eastAsia="Times New Roman" w:hAnsi="MS Shell Dlg 2" w:cs="MS Shell Dlg 2"/>
-          <w:color w:val="000000"/>
-          <w:sz w:val="18"/>
-          <w:szCs w:val="18"/>
-        </w:rPr>
-        <w:t>und</w:t>
+        <w:t>als Potenzialgröße und</w:t>
       </w:r>
       <w:r>
         <w:rPr>
@@ -14130,7 +13634,6 @@
                 <w:sz w:val="18"/>
                 <w:szCs w:val="18"/>
               </w:rPr>
-              <w:lastRenderedPageBreak/>
               <w:t>Name</w:t>
             </w:r>
           </w:p>
@@ -14267,6 +13770,7 @@
                 <w:sz w:val="18"/>
                 <w:szCs w:val="18"/>
               </w:rPr>
+              <w:lastRenderedPageBreak/>
               <w:t>Strom</w:t>
             </w:r>
           </w:p>
@@ -15017,6 +14521,7 @@
           <w:rFonts w:ascii="MS Shell Dlg 2" w:hAnsi="MS Shell Dlg 2" w:cs="MS Shell Dlg 2"/>
           <w:sz w:val="18"/>
         </w:rPr>
+        <w:lastRenderedPageBreak/>
         <w:t>Dieses Modell beschreibt eine Bremse, welche in dieser Bibliothek dazu verwendet wird, das System im stromlosen Zustand festzuhalten, also Bewegungslosigkeit hervorzurufen.</w:t>
       </w:r>
     </w:p>
@@ -15649,15 +15154,7 @@
                 <w:sz w:val="18"/>
                 <w:szCs w:val="18"/>
               </w:rPr>
-              <w:t>an die</w:t>
-            </w:r>
-            <w:r>
-              <w:rPr>
-                <w:rFonts w:ascii="MS Shell Dlg 2" w:eastAsia="Times New Roman" w:hAnsi="MS Shell Dlg 2" w:cs="Times New Roman"/>
-                <w:sz w:val="18"/>
-                <w:szCs w:val="18"/>
-              </w:rPr>
-              <w:t xml:space="preserve"> Spannungsquelle</w:t>
+              <w:t>an die Spannungsquelle</w:t>
             </w:r>
           </w:p>
         </w:tc>
@@ -15955,25 +15452,7 @@
                 <w:sz w:val="18"/>
                 <w:szCs w:val="18"/>
               </w:rPr>
-              <w:t xml:space="preserve">der Welle auf </w:t>
-            </w:r>
-            <w:r>
-              <w:rPr>
-                <w:rFonts w:ascii="MS Shell Dlg 2" w:eastAsia="Times New Roman" w:hAnsi="MS Shell Dlg 2" w:cs="Times New Roman"/>
-                <w:sz w:val="18"/>
-                <w:szCs w:val="18"/>
-              </w:rPr>
-              <w:t>Last</w:t>
-            </w:r>
-            <w:bookmarkStart w:id="0" w:name="_GoBack"/>
-            <w:bookmarkEnd w:id="0"/>
-            <w:r>
-              <w:rPr>
-                <w:rFonts w:ascii="MS Shell Dlg 2" w:eastAsia="Times New Roman" w:hAnsi="MS Shell Dlg 2" w:cs="Times New Roman"/>
-                <w:sz w:val="18"/>
-                <w:szCs w:val="18"/>
-              </w:rPr>
-              <w:t>seite</w:t>
+              <w:t>der Welle auf Lastseite</w:t>
             </w:r>
           </w:p>
         </w:tc>
@@ -15996,6 +15475,353 @@
           <w:sz w:val="18"/>
         </w:rPr>
       </w:pPr>
+    </w:p>
+    <w:p>
+      <w:pPr>
+        <w:spacing w:after="0" w:line="240" w:lineRule="auto"/>
+        <w:rPr>
+          <w:rFonts w:ascii="MS Shell Dlg 2" w:hAnsi="MS Shell Dlg 2" w:cs="MS Shell Dlg 2"/>
+          <w:sz w:val="18"/>
+        </w:rPr>
+      </w:pPr>
+    </w:p>
+    <w:p>
+      <w:pPr>
+        <w:spacing w:after="0" w:line="240" w:lineRule="auto"/>
+        <w:rPr>
+          <w:rFonts w:ascii="MS Shell Dlg 2" w:hAnsi="MS Shell Dlg 2" w:cs="MS Shell Dlg 2"/>
+          <w:sz w:val="18"/>
+        </w:rPr>
+      </w:pPr>
+      <w:r>
+        <w:rPr>
+          <w:rFonts w:ascii="MS Shell Dlg 2" w:hAnsi="MS Shell Dlg 2" w:cs="MS Shell Dlg 2"/>
+          <w:sz w:val="18"/>
+        </w:rPr>
+        <w:t>Mechanik:</w:t>
+      </w:r>
+    </w:p>
+    <w:p>
+      <w:pPr>
+        <w:spacing w:after="0" w:line="240" w:lineRule="auto"/>
+        <w:rPr>
+          <w:rFonts w:ascii="MS Shell Dlg 2" w:hAnsi="MS Shell Dlg 2" w:cs="MS Shell Dlg 2"/>
+          <w:sz w:val="18"/>
+        </w:rPr>
+      </w:pPr>
+    </w:p>
+    <w:tbl>
+      <w:tblPr>
+        <w:tblW w:w="8409" w:type="dxa"/>
+        <w:tblBorders>
+          <w:top w:val="single" w:sz="4" w:space="0" w:color="auto"/>
+          <w:left w:val="single" w:sz="4" w:space="0" w:color="auto"/>
+          <w:bottom w:val="single" w:sz="4" w:space="0" w:color="auto"/>
+          <w:right w:val="single" w:sz="4" w:space="0" w:color="auto"/>
+          <w:insideH w:val="single" w:sz="4" w:space="0" w:color="auto"/>
+          <w:insideV w:val="single" w:sz="4" w:space="0" w:color="auto"/>
+        </w:tblBorders>
+        <w:tblCellMar>
+          <w:left w:w="0" w:type="dxa"/>
+          <w:right w:w="0" w:type="dxa"/>
+        </w:tblCellMar>
+        <w:tblLook w:val="04A0" w:firstRow="1" w:lastRow="0" w:firstColumn="1" w:lastColumn="0" w:noHBand="0" w:noVBand="1"/>
+      </w:tblPr>
+      <w:tblGrid>
+        <w:gridCol w:w="2896"/>
+        <w:gridCol w:w="5513"/>
+      </w:tblGrid>
+      <w:tr>
+        <w:trPr>
+          <w:trHeight w:val="488"/>
+        </w:trPr>
+        <w:tc>
+          <w:tcPr>
+            <w:tcW w:w="2896" w:type="dxa"/>
+            <w:tcMar>
+              <w:top w:w="0" w:type="dxa"/>
+              <w:left w:w="108" w:type="dxa"/>
+              <w:bottom w:w="0" w:type="dxa"/>
+              <w:right w:w="108" w:type="dxa"/>
+            </w:tcMar>
+            <w:vAlign w:val="center"/>
+            <w:hideMark/>
+          </w:tcPr>
+          <w:p>
+            <w:pPr>
+              <w:spacing w:before="100" w:beforeAutospacing="1" w:after="100" w:afterAutospacing="1" w:line="240" w:lineRule="auto"/>
+              <w:rPr>
+                <w:rFonts w:ascii="MS Shell Dlg 2" w:eastAsia="Times New Roman" w:hAnsi="MS Shell Dlg 2" w:cs="MS Shell Dlg 2"/>
+                <w:sz w:val="24"/>
+                <w:szCs w:val="24"/>
+              </w:rPr>
+            </w:pPr>
+            <w:r>
+              <w:rPr>
+                <w:rFonts w:ascii="MS Shell Dlg 2" w:eastAsia="Times New Roman" w:hAnsi="MS Shell Dlg 2" w:cs="MS Shell Dlg 2"/>
+                <w:b/>
+                <w:bCs/>
+                <w:sz w:val="18"/>
+                <w:szCs w:val="18"/>
+              </w:rPr>
+              <w:t>Name</w:t>
+            </w:r>
+          </w:p>
+        </w:tc>
+        <w:tc>
+          <w:tcPr>
+            <w:tcW w:w="5513" w:type="dxa"/>
+            <w:tcMar>
+              <w:top w:w="0" w:type="dxa"/>
+              <w:left w:w="108" w:type="dxa"/>
+              <w:bottom w:w="0" w:type="dxa"/>
+              <w:right w:w="108" w:type="dxa"/>
+            </w:tcMar>
+            <w:vAlign w:val="center"/>
+            <w:hideMark/>
+          </w:tcPr>
+          <w:p>
+            <w:pPr>
+              <w:spacing w:before="100" w:beforeAutospacing="1" w:after="100" w:afterAutospacing="1" w:line="240" w:lineRule="auto"/>
+              <w:rPr>
+                <w:rFonts w:ascii="MS Shell Dlg 2" w:eastAsia="Times New Roman" w:hAnsi="MS Shell Dlg 2" w:cs="MS Shell Dlg 2"/>
+                <w:sz w:val="24"/>
+                <w:szCs w:val="24"/>
+              </w:rPr>
+            </w:pPr>
+            <w:r>
+              <w:rPr>
+                <w:rFonts w:ascii="MS Shell Dlg 2" w:eastAsia="Times New Roman" w:hAnsi="MS Shell Dlg 2" w:cs="MS Shell Dlg 2"/>
+                <w:b/>
+                <w:bCs/>
+                <w:sz w:val="18"/>
+                <w:szCs w:val="18"/>
+              </w:rPr>
+              <w:t>Kurzbeschreibung</w:t>
+            </w:r>
+          </w:p>
+        </w:tc>
+      </w:tr>
+      <w:tr>
+        <w:trPr>
+          <w:trHeight w:val="488"/>
+        </w:trPr>
+        <w:tc>
+          <w:tcPr>
+            <w:tcW w:w="2896" w:type="dxa"/>
+            <w:tcMar>
+              <w:top w:w="0" w:type="dxa"/>
+              <w:left w:w="108" w:type="dxa"/>
+              <w:bottom w:w="0" w:type="dxa"/>
+              <w:right w:w="108" w:type="dxa"/>
+            </w:tcMar>
+            <w:vAlign w:val="center"/>
+            <w:hideMark/>
+          </w:tcPr>
+          <w:p>
+            <w:pPr>
+              <w:spacing w:before="100" w:beforeAutospacing="1" w:after="100" w:afterAutospacing="1" w:line="240" w:lineRule="auto"/>
+              <w:rPr>
+                <w:rFonts w:ascii="MS Shell Dlg 2" w:eastAsia="Times New Roman" w:hAnsi="MS Shell Dlg 2" w:cs="MS Shell Dlg 2"/>
+                <w:sz w:val="24"/>
+                <w:szCs w:val="24"/>
+              </w:rPr>
+            </w:pPr>
+            <w:proofErr w:type="spellStart"/>
+            <w:r>
+              <w:rPr>
+                <w:rFonts w:ascii="MS Shell Dlg 2" w:eastAsia="Times New Roman" w:hAnsi="MS Shell Dlg 2" w:cs="MS Shell Dlg 2"/>
+                <w:sz w:val="18"/>
+                <w:szCs w:val="18"/>
+              </w:rPr>
+              <w:t>Einphasen_Gleichstrommotor</w:t>
+            </w:r>
+            <w:proofErr w:type="spellEnd"/>
+          </w:p>
+        </w:tc>
+        <w:tc>
+          <w:tcPr>
+            <w:tcW w:w="5513" w:type="dxa"/>
+            <w:tcMar>
+              <w:top w:w="0" w:type="dxa"/>
+              <w:left w:w="108" w:type="dxa"/>
+              <w:bottom w:w="0" w:type="dxa"/>
+              <w:right w:w="108" w:type="dxa"/>
+            </w:tcMar>
+            <w:vAlign w:val="center"/>
+            <w:hideMark/>
+          </w:tcPr>
+          <w:p>
+            <w:pPr>
+              <w:spacing w:before="100" w:beforeAutospacing="1" w:after="100" w:afterAutospacing="1" w:line="240" w:lineRule="auto"/>
+              <w:rPr>
+                <w:rFonts w:ascii="MS Shell Dlg 2" w:eastAsia="Times New Roman" w:hAnsi="MS Shell Dlg 2" w:cs="MS Shell Dlg 2"/>
+                <w:sz w:val="24"/>
+                <w:szCs w:val="24"/>
+              </w:rPr>
+            </w:pPr>
+            <w:r>
+              <w:rPr>
+                <w:rFonts w:ascii="MS Shell Dlg 2" w:eastAsia="Times New Roman" w:hAnsi="MS Shell Dlg 2" w:cs="MS Shell Dlg 2"/>
+                <w:sz w:val="18"/>
+                <w:szCs w:val="18"/>
+              </w:rPr>
+              <w:t>Modell eines realitätsnahen einphasigen Gleichstrommotors</w:t>
+            </w:r>
+          </w:p>
+        </w:tc>
+      </w:tr>
+      <w:tr>
+        <w:trPr>
+          <w:trHeight w:val="488"/>
+        </w:trPr>
+        <w:tc>
+          <w:tcPr>
+            <w:tcW w:w="2896" w:type="dxa"/>
+            <w:tcMar>
+              <w:top w:w="0" w:type="dxa"/>
+              <w:left w:w="108" w:type="dxa"/>
+              <w:bottom w:w="0" w:type="dxa"/>
+              <w:right w:w="108" w:type="dxa"/>
+            </w:tcMar>
+            <w:vAlign w:val="center"/>
+          </w:tcPr>
+          <w:p>
+            <w:pPr>
+              <w:spacing w:before="100" w:beforeAutospacing="1" w:after="100" w:afterAutospacing="1" w:line="240" w:lineRule="auto"/>
+              <w:rPr>
+                <w:rFonts w:ascii="MS Shell Dlg 2" w:eastAsia="Times New Roman" w:hAnsi="MS Shell Dlg 2" w:cs="MS Shell Dlg 2"/>
+                <w:sz w:val="18"/>
+                <w:szCs w:val="18"/>
+              </w:rPr>
+            </w:pPr>
+            <w:r>
+              <w:rPr>
+                <w:rFonts w:ascii="MS Shell Dlg 2" w:eastAsia="Times New Roman" w:hAnsi="MS Shell Dlg 2" w:cs="MS Shell Dlg 2"/>
+                <w:sz w:val="18"/>
+                <w:szCs w:val="18"/>
+              </w:rPr>
+              <w:t>Bremse</w:t>
+            </w:r>
+          </w:p>
+        </w:tc>
+        <w:tc>
+          <w:tcPr>
+            <w:tcW w:w="5513" w:type="dxa"/>
+            <w:tcMar>
+              <w:top w:w="0" w:type="dxa"/>
+              <w:left w:w="108" w:type="dxa"/>
+              <w:bottom w:w="0" w:type="dxa"/>
+              <w:right w:w="108" w:type="dxa"/>
+            </w:tcMar>
+            <w:vAlign w:val="center"/>
+          </w:tcPr>
+          <w:p>
+            <w:pPr>
+              <w:spacing w:before="100" w:beforeAutospacing="1" w:after="100" w:afterAutospacing="1" w:line="240" w:lineRule="auto"/>
+              <w:rPr>
+                <w:rFonts w:ascii="MS Shell Dlg 2" w:eastAsia="Times New Roman" w:hAnsi="MS Shell Dlg 2" w:cs="MS Shell Dlg 2"/>
+                <w:sz w:val="24"/>
+                <w:szCs w:val="24"/>
+              </w:rPr>
+            </w:pPr>
+            <w:r>
+              <w:rPr>
+                <w:rFonts w:ascii="MS Shell Dlg 2" w:eastAsia="Times New Roman" w:hAnsi="MS Shell Dlg 2" w:cs="MS Shell Dlg 2"/>
+                <w:sz w:val="18"/>
+                <w:szCs w:val="24"/>
+              </w:rPr>
+              <w:t>Sicherheitsbremse, welche im stromlosen Zustand die verbundene Welle blockiert</w:t>
+            </w:r>
+          </w:p>
+        </w:tc>
+      </w:tr>
+      <w:tr>
+        <w:trPr>
+          <w:trHeight w:val="488"/>
+        </w:trPr>
+        <w:tc>
+          <w:tcPr>
+            <w:tcW w:w="2896" w:type="dxa"/>
+            <w:tcMar>
+              <w:top w:w="0" w:type="dxa"/>
+              <w:left w:w="108" w:type="dxa"/>
+              <w:bottom w:w="0" w:type="dxa"/>
+              <w:right w:w="108" w:type="dxa"/>
+            </w:tcMar>
+            <w:vAlign w:val="center"/>
+          </w:tcPr>
+          <w:p>
+            <w:pPr>
+              <w:spacing w:before="100" w:beforeAutospacing="1" w:after="100" w:afterAutospacing="1" w:line="240" w:lineRule="auto"/>
+              <w:rPr>
+                <w:rFonts w:ascii="MS Shell Dlg 2" w:eastAsia="Times New Roman" w:hAnsi="MS Shell Dlg 2" w:cs="MS Shell Dlg 2"/>
+                <w:sz w:val="18"/>
+                <w:szCs w:val="18"/>
+              </w:rPr>
+            </w:pPr>
+            <w:r>
+              <w:rPr>
+                <w:rFonts w:ascii="MS Shell Dlg 2" w:eastAsia="Times New Roman" w:hAnsi="MS Shell Dlg 2" w:cs="MS Shell Dlg 2"/>
+                <w:sz w:val="18"/>
+                <w:szCs w:val="18"/>
+              </w:rPr>
+              <w:t>Spannungsquelle</w:t>
+            </w:r>
+          </w:p>
+        </w:tc>
+        <w:tc>
+          <w:tcPr>
+            <w:tcW w:w="5513" w:type="dxa"/>
+            <w:tcMar>
+              <w:top w:w="0" w:type="dxa"/>
+              <w:left w:w="108" w:type="dxa"/>
+              <w:bottom w:w="0" w:type="dxa"/>
+              <w:right w:w="108" w:type="dxa"/>
+            </w:tcMar>
+            <w:vAlign w:val="center"/>
+          </w:tcPr>
+          <w:p>
+            <w:pPr>
+              <w:spacing w:before="100" w:beforeAutospacing="1" w:after="100" w:afterAutospacing="1" w:line="240" w:lineRule="auto"/>
+              <w:rPr>
+                <w:rFonts w:ascii="MS Shell Dlg 2" w:eastAsia="Times New Roman" w:hAnsi="MS Shell Dlg 2" w:cs="MS Shell Dlg 2"/>
+                <w:sz w:val="18"/>
+                <w:szCs w:val="18"/>
+              </w:rPr>
+            </w:pPr>
+            <w:r>
+              <w:rPr>
+                <w:rFonts w:ascii="MS Shell Dlg 2" w:eastAsia="Times New Roman" w:hAnsi="MS Shell Dlg 2" w:cs="MS Shell Dlg 2"/>
+                <w:sz w:val="18"/>
+                <w:szCs w:val="18"/>
+              </w:rPr>
+              <w:t xml:space="preserve">Spannungsquelle mit 3 verschiedenen zeitbasierten </w:t>
+            </w:r>
+            <w:proofErr w:type="spellStart"/>
+            <w:r>
+              <w:rPr>
+                <w:rFonts w:ascii="MS Shell Dlg 2" w:eastAsia="Times New Roman" w:hAnsi="MS Shell Dlg 2" w:cs="MS Shell Dlg 2"/>
+                <w:sz w:val="18"/>
+                <w:szCs w:val="18"/>
+              </w:rPr>
+              <w:t>Spannungsleveln</w:t>
+            </w:r>
+            <w:proofErr w:type="spellEnd"/>
+          </w:p>
+        </w:tc>
+      </w:tr>
+    </w:tbl>
+    <w:p>
+      <w:pPr>
+        <w:spacing w:after="0" w:line="240" w:lineRule="auto"/>
+        <w:rPr>
+          <w:rFonts w:ascii="MS Shell Dlg 2" w:hAnsi="MS Shell Dlg 2" w:cs="MS Shell Dlg 2"/>
+          <w:sz w:val="18"/>
+        </w:rPr>
+      </w:pPr>
+      <w:bookmarkStart w:id="0" w:name="_GoBack"/>
+      <w:bookmarkEnd w:id="0"/>
     </w:p>
     <w:sectPr>
       <w:pgSz w:w="11906" w:h="16838"/>

</xml_diff>